<commit_message>
add more documents to read
</commit_message>
<xml_diff>
--- a/Project Materials to read.docx
+++ b/Project Materials to read.docx
@@ -211,6 +211,7 @@
           <w:rFonts w:ascii="Times New Roman" w:eastAsia="Times New Roman" w:hAnsi="Times New Roman" w:cs="Times New Roman"/>
         </w:rPr>
       </w:pPr>
+      <w:bookmarkStart w:id="0" w:name="_GoBack"/>
       <w:r>
         <w:rPr>
           <w:rFonts w:ascii="Times New Roman" w:eastAsia="Times New Roman" w:hAnsi="Times New Roman" w:cs="Times New Roman"/>
@@ -218,6 +219,7 @@
         <w:t>https://easychair.org/publications/download/6Mbb</w:t>
       </w:r>
     </w:p>
+    <w:bookmarkEnd w:id="0"/>
     <w:p/>
     <w:p>
       <w:r>
@@ -228,6 +230,8 @@
       <w:pPr>
         <w:rPr>
           <w:rFonts w:ascii="Times New Roman" w:eastAsia="Times New Roman" w:hAnsi="Times New Roman" w:cs="Times New Roman"/>
+          <w:color w:val="0000FF"/>
+          <w:u w:val="single"/>
         </w:rPr>
       </w:pPr>
       <w:hyperlink r:id="rId9" w:history="1">
@@ -237,25 +241,127 @@
             <w:color w:val="0000FF"/>
             <w:u w:val="single"/>
           </w:rPr>
-          <w:t>https://pywavelets.readthedoc</w:t>
+          <w:t>https://pywavelets.readthedocs.io/en/latest/</w:t>
         </w:r>
-        <w:bookmarkStart w:id="0" w:name="_GoBack"/>
-        <w:bookmarkEnd w:id="0"/>
+      </w:hyperlink>
+    </w:p>
+    <w:p>
+      <w:pPr>
+        <w:rPr>
+          <w:rFonts w:ascii="Times New Roman" w:eastAsia="Times New Roman" w:hAnsi="Times New Roman" w:cs="Times New Roman"/>
+          <w:color w:val="0000FF"/>
+          <w:u w:val="single"/>
+        </w:rPr>
+      </w:pPr>
+    </w:p>
+    <w:p>
+      <w:pPr>
+        <w:rPr>
+          <w:rFonts w:ascii="Times New Roman" w:eastAsia="Times New Roman" w:hAnsi="Times New Roman" w:cs="Times New Roman"/>
+          <w:color w:val="000000" w:themeColor="text1"/>
+        </w:rPr>
+      </w:pPr>
+      <w:proofErr w:type="spellStart"/>
+      <w:r>
+        <w:rPr>
+          <w:rFonts w:ascii="Times New Roman" w:eastAsia="Times New Roman" w:hAnsi="Times New Roman" w:cs="Times New Roman"/>
+          <w:color w:val="000000" w:themeColor="text1"/>
+        </w:rPr>
+        <w:t>Pytorch</w:t>
+      </w:r>
+      <w:proofErr w:type="spellEnd"/>
+      <w:r>
+        <w:rPr>
+          <w:rFonts w:ascii="Times New Roman" w:eastAsia="Times New Roman" w:hAnsi="Times New Roman" w:cs="Times New Roman"/>
+          <w:color w:val="000000" w:themeColor="text1"/>
+        </w:rPr>
+        <w:t xml:space="preserve"> Wavelets:</w:t>
+      </w:r>
+    </w:p>
+    <w:p>
+      <w:pPr>
+        <w:rPr>
+          <w:rFonts w:eastAsia="Times New Roman"/>
+        </w:rPr>
+      </w:pPr>
+      <w:hyperlink r:id="rId10" w:history="1">
         <w:r>
           <w:rPr>
-            <w:rFonts w:ascii="Times New Roman" w:eastAsia="Times New Roman" w:hAnsi="Times New Roman" w:cs="Times New Roman"/>
-            <w:color w:val="0000FF"/>
-            <w:u w:val="single"/>
+            <w:rStyle w:val="Hyperlink"/>
+            <w:rFonts w:eastAsia="Times New Roman"/>
           </w:rPr>
-          <w:t>s</w:t>
+          <w:t>https://pytorch-wavelets.readthedocs.io/en/latest/readme.html</w:t>
         </w:r>
+      </w:hyperlink>
+    </w:p>
+    <w:p>
+      <w:pPr>
+        <w:rPr>
+          <w:rFonts w:ascii="Times New Roman" w:eastAsia="Times New Roman" w:hAnsi="Times New Roman" w:cs="Times New Roman"/>
+          <w:color w:val="000000" w:themeColor="text1"/>
+        </w:rPr>
+      </w:pPr>
+    </w:p>
+    <w:p>
+      <w:pPr>
+        <w:rPr>
+          <w:rFonts w:ascii="Times New Roman" w:eastAsia="Times New Roman" w:hAnsi="Times New Roman" w:cs="Times New Roman"/>
+          <w:color w:val="000000" w:themeColor="text1"/>
+        </w:rPr>
+      </w:pPr>
+      <w:proofErr w:type="spellStart"/>
+      <w:r>
+        <w:rPr>
+          <w:rFonts w:ascii="Times New Roman" w:eastAsia="Times New Roman" w:hAnsi="Times New Roman" w:cs="Times New Roman"/>
+          <w:color w:val="000000" w:themeColor="text1"/>
+        </w:rPr>
+        <w:t>Pytorch</w:t>
+      </w:r>
+      <w:proofErr w:type="spellEnd"/>
+      <w:r>
+        <w:rPr>
+          <w:rFonts w:ascii="Times New Roman" w:eastAsia="Times New Roman" w:hAnsi="Times New Roman" w:cs="Times New Roman"/>
+          <w:color w:val="000000" w:themeColor="text1"/>
+        </w:rPr>
+        <w:t xml:space="preserve"> </w:t>
+      </w:r>
+      <w:proofErr w:type="gramStart"/>
+      <w:r>
+        <w:rPr>
+          <w:rFonts w:ascii="Times New Roman" w:eastAsia="Times New Roman" w:hAnsi="Times New Roman" w:cs="Times New Roman"/>
+          <w:color w:val="000000" w:themeColor="text1"/>
+        </w:rPr>
+        <w:t>Intro</w:t>
+      </w:r>
+      <w:r>
+        <w:rPr>
+          <w:rFonts w:ascii="Times New Roman" w:eastAsia="Times New Roman" w:hAnsi="Times New Roman" w:cs="Times New Roman"/>
+          <w:color w:val="000000" w:themeColor="text1"/>
+        </w:rPr>
+        <w:t>(</w:t>
+      </w:r>
+      <w:proofErr w:type="gramEnd"/>
+      <w:r>
+        <w:rPr>
+          <w:rFonts w:ascii="Times New Roman" w:eastAsia="Times New Roman" w:hAnsi="Times New Roman" w:cs="Times New Roman"/>
+          <w:color w:val="000000" w:themeColor="text1"/>
+        </w:rPr>
+        <w:t>CNN Intro):</w:t>
+      </w:r>
+    </w:p>
+    <w:p>
+      <w:pPr>
+        <w:rPr>
+          <w:rFonts w:eastAsia="Times New Roman"/>
+        </w:rPr>
+      </w:pPr>
+      <w:hyperlink r:id="rId11" w:history="1">
         <w:r>
           <w:rPr>
-            <w:rFonts w:ascii="Times New Roman" w:eastAsia="Times New Roman" w:hAnsi="Times New Roman" w:cs="Times New Roman"/>
-            <w:color w:val="0000FF"/>
-            <w:u w:val="single"/>
+            <w:rStyle w:val="Hyperlink"/>
+            <w:rFonts w:eastAsia="Times New Roman"/>
           </w:rPr>
-          <w:t>.io/en/latest/</w:t>
+          <w:t>https://pytorch.org/tutorials/beginner/deep_learning_60min_blitz.html</w:t>
         </w:r>
       </w:hyperlink>
     </w:p>

</xml_diff>